<commit_message>
Store history of user access to room
</commit_message>
<xml_diff>
--- a/docs/Serveis Rest.docx
+++ b/docs/Serveis Rest.docx
@@ -11,7 +11,7 @@
       <w:r>
         <w:rPr>
           <w:noProof/>
-          <w:lang w:val="ca-ES"/>
+          <w:lang w:val="en-US"/>
         </w:rPr>
         <mc:AlternateContent>
           <mc:Choice Requires="wps">
@@ -92,7 +92,7 @@
       <w:r>
         <w:rPr>
           <w:noProof/>
-          <w:lang w:val="ca-ES"/>
+          <w:lang w:val="en-US"/>
         </w:rPr>
         <w:drawing>
           <wp:anchor distT="0" distB="0" distL="114300" distR="114300" simplePos="0" relativeHeight="251659264" behindDoc="0" locked="0" layoutInCell="1" allowOverlap="1" wp14:anchorId="49AA3697" wp14:editId="21FD13C0">
@@ -157,81 +157,79 @@
           </wp:anchor>
         </w:drawing>
       </w:r>
-      <w:proofErr w:type="spellStart"/>
       <w:r>
         <w:rPr>
           <w:lang w:val="ca-ES"/>
         </w:rPr>
         <w:t>Hol</w:t>
       </w:r>
-      <w:proofErr w:type="spellEnd"/>
-    </w:p>
-    <w:p>
-      <w:pPr>
-        <w:rPr>
-          <w:lang w:val="ca-ES"/>
-        </w:rPr>
-      </w:pPr>
-    </w:p>
-    <w:p>
-      <w:pPr>
-        <w:rPr>
-          <w:lang w:val="ca-ES"/>
-        </w:rPr>
-      </w:pPr>
-    </w:p>
-    <w:p>
-      <w:pPr>
-        <w:rPr>
-          <w:lang w:val="ca-ES"/>
-        </w:rPr>
-      </w:pPr>
-    </w:p>
-    <w:p>
-      <w:pPr>
-        <w:rPr>
-          <w:lang w:val="ca-ES"/>
-        </w:rPr>
-      </w:pPr>
-    </w:p>
-    <w:p>
-      <w:pPr>
-        <w:rPr>
-          <w:lang w:val="ca-ES"/>
-        </w:rPr>
-      </w:pPr>
-    </w:p>
-    <w:p>
-      <w:pPr>
-        <w:rPr>
-          <w:lang w:val="ca-ES"/>
-        </w:rPr>
-      </w:pPr>
-    </w:p>
-    <w:p>
-      <w:pPr>
-        <w:rPr>
-          <w:lang w:val="ca-ES"/>
-        </w:rPr>
-      </w:pPr>
-    </w:p>
-    <w:p>
-      <w:pPr>
-        <w:rPr>
-          <w:lang w:val="ca-ES"/>
-        </w:rPr>
-      </w:pPr>
-    </w:p>
-    <w:p>
-      <w:pPr>
-        <w:rPr>
-          <w:lang w:val="ca-ES"/>
-        </w:rPr>
-      </w:pPr>
-      <w:r>
-        <w:rPr>
-          <w:noProof/>
-          <w:lang w:val="ca-ES"/>
+    </w:p>
+    <w:p>
+      <w:pPr>
+        <w:rPr>
+          <w:lang w:val="ca-ES"/>
+        </w:rPr>
+      </w:pPr>
+    </w:p>
+    <w:p>
+      <w:pPr>
+        <w:rPr>
+          <w:lang w:val="ca-ES"/>
+        </w:rPr>
+      </w:pPr>
+    </w:p>
+    <w:p>
+      <w:pPr>
+        <w:rPr>
+          <w:lang w:val="ca-ES"/>
+        </w:rPr>
+      </w:pPr>
+    </w:p>
+    <w:p>
+      <w:pPr>
+        <w:rPr>
+          <w:lang w:val="ca-ES"/>
+        </w:rPr>
+      </w:pPr>
+    </w:p>
+    <w:p>
+      <w:pPr>
+        <w:rPr>
+          <w:lang w:val="ca-ES"/>
+        </w:rPr>
+      </w:pPr>
+    </w:p>
+    <w:p>
+      <w:pPr>
+        <w:rPr>
+          <w:lang w:val="ca-ES"/>
+        </w:rPr>
+      </w:pPr>
+    </w:p>
+    <w:p>
+      <w:pPr>
+        <w:rPr>
+          <w:lang w:val="ca-ES"/>
+        </w:rPr>
+      </w:pPr>
+    </w:p>
+    <w:p>
+      <w:pPr>
+        <w:rPr>
+          <w:lang w:val="ca-ES"/>
+        </w:rPr>
+      </w:pPr>
+    </w:p>
+    <w:p>
+      <w:pPr>
+        <w:rPr>
+          <w:lang w:val="ca-ES"/>
+        </w:rPr>
+      </w:pPr>
+      <w:r>
+        <w:rPr>
+          <w:noProof/>
+          <w:lang w:val="en-US"/>
         </w:rPr>
         <mc:AlternateContent>
           <mc:Choice Requires="wps">
@@ -340,17 +338,8 @@
                                 <w:sz w:val="56"/>
                                 <w:szCs w:val="56"/>
                               </w:rPr>
-                              <w:t xml:space="preserve"> Serveis Rest </w:t>
+                              <w:t xml:space="preserve"> Serveis Rest Videochat</w:t>
                             </w:r>
-                            <w:proofErr w:type="spellStart"/>
-                            <w:r>
-                              <w:rPr>
-                                <w:sz w:val="56"/>
-                                <w:szCs w:val="56"/>
-                              </w:rPr>
-                              <w:t>Videochat</w:t>
-                            </w:r>
-                            <w:proofErr w:type="spellEnd"/>
                           </w:p>
                           <w:p>
                             <w:pPr>
@@ -598,7 +587,7 @@
       <w:r>
         <w:rPr>
           <w:noProof/>
-          <w:lang w:val="ca-ES"/>
+          <w:lang w:val="en-US"/>
         </w:rPr>
         <mc:AlternateContent>
           <mc:Choice Requires="wps">
@@ -777,14 +766,14 @@
         <w:pStyle w:val="Heading1"/>
       </w:pPr>
       <w:bookmarkStart w:id="4" w:name="_Toc251935944"/>
-      <w:bookmarkStart w:id="5" w:name="_Toc358106576"/>
-      <w:bookmarkStart w:id="6" w:name="_Toc370066561"/>
-      <w:bookmarkStart w:id="7" w:name="_Toc260477316"/>
+      <w:bookmarkStart w:id="5" w:name="_Toc260477316"/>
+      <w:bookmarkStart w:id="6" w:name="_Toc358106576"/>
+      <w:bookmarkStart w:id="7" w:name="_Toc370066561"/>
       <w:r>
         <w:t>ÍNDEX</w:t>
       </w:r>
       <w:bookmarkEnd w:id="4"/>
-      <w:bookmarkEnd w:id="7"/>
+      <w:bookmarkEnd w:id="5"/>
     </w:p>
     <w:p>
       <w:pPr>
@@ -808,8 +797,6 @@
       <w:r>
         <w:fldChar w:fldCharType="separate"/>
       </w:r>
-      <w:bookmarkStart w:id="8" w:name="_GoBack"/>
-      <w:bookmarkEnd w:id="8"/>
       <w:r>
         <w:rPr>
           <w:noProof/>
@@ -1639,43 +1626,43 @@
       <w:pPr>
         <w:pStyle w:val="Heading1"/>
       </w:pPr>
-      <w:bookmarkStart w:id="9" w:name="_Toc260477317"/>
+      <w:bookmarkStart w:id="8" w:name="_Toc260477317"/>
       <w:r>
         <w:t>INTRODUCCIÓ</w:t>
       </w:r>
-      <w:bookmarkEnd w:id="5"/>
       <w:bookmarkEnd w:id="6"/>
+      <w:bookmarkEnd w:id="7"/>
+      <w:bookmarkEnd w:id="8"/>
+    </w:p>
+    <w:p>
+      <w:pPr>
+        <w:rPr>
+          <w:lang w:val="ca-ES"/>
+        </w:rPr>
+      </w:pPr>
+      <w:r>
+        <w:rPr>
+          <w:lang w:val="ca-ES"/>
+        </w:rPr>
+        <w:t>Aquest document és un recull dels serveis REST definits en l’aplicació de VIDEOCHAT</w:t>
+      </w:r>
+    </w:p>
+    <w:p>
+      <w:pPr>
+        <w:rPr>
+          <w:lang w:val="ca-ES"/>
+        </w:rPr>
+      </w:pPr>
+    </w:p>
+    <w:p>
+      <w:pPr>
+        <w:pStyle w:val="Heading1"/>
+      </w:pPr>
+      <w:bookmarkStart w:id="9" w:name="_Toc260477318"/>
+      <w:r>
+        <w:t>Resum d’Operacions</w:t>
+      </w:r>
       <w:bookmarkEnd w:id="9"/>
-    </w:p>
-    <w:p>
-      <w:pPr>
-        <w:rPr>
-          <w:lang w:val="ca-ES"/>
-        </w:rPr>
-      </w:pPr>
-      <w:r>
-        <w:rPr>
-          <w:lang w:val="ca-ES"/>
-        </w:rPr>
-        <w:t>Aquest document és un recull dels serveis REST definits en l’aplicació de VIDEOCHAT</w:t>
-      </w:r>
-    </w:p>
-    <w:p>
-      <w:pPr>
-        <w:rPr>
-          <w:lang w:val="ca-ES"/>
-        </w:rPr>
-      </w:pPr>
-    </w:p>
-    <w:p>
-      <w:pPr>
-        <w:pStyle w:val="Heading1"/>
-      </w:pPr>
-      <w:bookmarkStart w:id="10" w:name="_Toc260477318"/>
-      <w:r>
-        <w:t>Resum d’Operacions</w:t>
-      </w:r>
-      <w:bookmarkEnd w:id="10"/>
     </w:p>
     <w:tbl>
       <w:tblPr>
@@ -1762,18 +1749,8 @@
                 <w:bCs/>
                 <w:lang w:val="ca-ES"/>
               </w:rPr>
-              <w:t>POST /</w:t>
-            </w:r>
-            <w:proofErr w:type="spellStart"/>
-            <w:r>
-              <w:rPr>
-                <w:rFonts w:ascii="Arial" w:hAnsi="Arial"/>
-                <w:bCs/>
-                <w:lang w:val="ca-ES"/>
-              </w:rPr>
-              <w:t>chat</w:t>
-            </w:r>
-            <w:proofErr w:type="spellEnd"/>
+              <w:t>POST /chat</w:t>
+            </w:r>
           </w:p>
         </w:tc>
         <w:tc>
@@ -1818,18 +1795,8 @@
                 <w:bCs/>
                 <w:lang w:val="ca-ES"/>
               </w:rPr>
-              <w:t>GET /</w:t>
-            </w:r>
-            <w:proofErr w:type="spellStart"/>
-            <w:r>
-              <w:rPr>
-                <w:rFonts w:ascii="Arial" w:hAnsi="Arial"/>
-                <w:bCs/>
-                <w:lang w:val="ca-ES"/>
-              </w:rPr>
-              <w:t>meeting</w:t>
-            </w:r>
-            <w:proofErr w:type="spellEnd"/>
+              <w:t>GET /meeting</w:t>
+            </w:r>
           </w:p>
         </w:tc>
         <w:tc>
@@ -1874,18 +1841,8 @@
                 <w:bCs/>
                 <w:lang w:val="ca-ES"/>
               </w:rPr>
-              <w:t>PUT /</w:t>
-            </w:r>
-            <w:proofErr w:type="spellStart"/>
-            <w:r>
-              <w:rPr>
-                <w:rFonts w:ascii="Arial" w:hAnsi="Arial"/>
-                <w:bCs/>
-                <w:lang w:val="ca-ES"/>
-              </w:rPr>
-              <w:t>meeting</w:t>
-            </w:r>
-            <w:proofErr w:type="spellEnd"/>
+              <w:t>PUT /meeting</w:t>
+            </w:r>
           </w:p>
         </w:tc>
         <w:tc>
@@ -1930,18 +1887,8 @@
                 <w:bCs/>
                 <w:lang w:val="ca-ES"/>
               </w:rPr>
-              <w:t>POST /</w:t>
-            </w:r>
-            <w:proofErr w:type="spellStart"/>
-            <w:r>
-              <w:rPr>
-                <w:rFonts w:ascii="Arial" w:hAnsi="Arial"/>
-                <w:bCs/>
-                <w:lang w:val="ca-ES"/>
-              </w:rPr>
-              <w:t>meeting</w:t>
-            </w:r>
-            <w:proofErr w:type="spellEnd"/>
+              <w:t>POST /meeting</w:t>
+            </w:r>
           </w:p>
         </w:tc>
         <w:tc>
@@ -1986,18 +1933,8 @@
                 <w:bCs/>
                 <w:lang w:val="ca-ES"/>
               </w:rPr>
-              <w:t>POST /</w:t>
-            </w:r>
-            <w:proofErr w:type="spellStart"/>
-            <w:r>
-              <w:rPr>
-                <w:rFonts w:ascii="Arial" w:hAnsi="Arial"/>
-                <w:bCs/>
-                <w:lang w:val="ca-ES"/>
-              </w:rPr>
-              <w:t>meetingsession</w:t>
-            </w:r>
-            <w:proofErr w:type="spellEnd"/>
+              <w:t>POST /meetingsession</w:t>
+            </w:r>
           </w:p>
         </w:tc>
         <w:tc>
@@ -2050,18 +1987,8 @@
                 <w:bCs/>
                 <w:lang w:val="ca-ES"/>
               </w:rPr>
-              <w:t xml:space="preserve"> /</w:t>
-            </w:r>
-            <w:proofErr w:type="spellStart"/>
-            <w:r>
-              <w:rPr>
-                <w:rFonts w:ascii="Arial" w:hAnsi="Arial"/>
-                <w:bCs/>
-                <w:lang w:val="ca-ES"/>
-              </w:rPr>
-              <w:t>meetingsession</w:t>
-            </w:r>
-            <w:proofErr w:type="spellEnd"/>
+              <w:t xml:space="preserve"> /meetingsession</w:t>
+            </w:r>
           </w:p>
         </w:tc>
         <w:tc>
@@ -2114,18 +2041,8 @@
                 <w:bCs/>
                 <w:lang w:val="ca-ES"/>
               </w:rPr>
-              <w:t>DELETE /</w:t>
-            </w:r>
-            <w:proofErr w:type="spellStart"/>
-            <w:r>
-              <w:rPr>
-                <w:rFonts w:ascii="Arial" w:hAnsi="Arial"/>
-                <w:bCs/>
-                <w:lang w:val="ca-ES"/>
-              </w:rPr>
-              <w:t>meetingsession</w:t>
-            </w:r>
-            <w:proofErr w:type="spellEnd"/>
+              <w:t>DELETE /meetingsession</w:t>
+            </w:r>
           </w:p>
         </w:tc>
         <w:tc>
@@ -2170,18 +2087,8 @@
                 <w:bCs/>
                 <w:lang w:val="ca-ES"/>
               </w:rPr>
-              <w:t>POST /</w:t>
-            </w:r>
-            <w:proofErr w:type="spellStart"/>
-            <w:r>
-              <w:rPr>
-                <w:rFonts w:ascii="Arial" w:hAnsi="Arial"/>
-                <w:bCs/>
-                <w:lang w:val="ca-ES"/>
-              </w:rPr>
-              <w:t>usermeeting</w:t>
-            </w:r>
-            <w:proofErr w:type="spellEnd"/>
+              <w:t>POST /usermeeting</w:t>
+            </w:r>
           </w:p>
         </w:tc>
         <w:tc>
@@ -2226,18 +2133,8 @@
                 <w:bCs/>
                 <w:lang w:val="ca-ES"/>
               </w:rPr>
-              <w:t>DELETE /</w:t>
-            </w:r>
-            <w:proofErr w:type="spellStart"/>
-            <w:r>
-              <w:rPr>
-                <w:rFonts w:ascii="Arial" w:hAnsi="Arial"/>
-                <w:bCs/>
-                <w:lang w:val="ca-ES"/>
-              </w:rPr>
-              <w:t>usermeeting</w:t>
-            </w:r>
-            <w:proofErr w:type="spellEnd"/>
+              <w:t>DELETE /usermeeting</w:t>
+            </w:r>
           </w:p>
         </w:tc>
         <w:tc>
@@ -2278,7 +2175,7 @@
           <w:lang w:val="ca-ES"/>
         </w:rPr>
       </w:pPr>
-      <w:bookmarkStart w:id="11" w:name="_Toc260477319"/>
+      <w:bookmarkStart w:id="10" w:name="_Toc260477319"/>
       <w:r>
         <w:rPr>
           <w:lang w:val="ca-ES"/>
@@ -2291,7 +2188,7 @@
         </w:rPr>
         <w:t>at</w:t>
       </w:r>
-      <w:bookmarkEnd w:id="11"/>
+      <w:bookmarkEnd w:id="10"/>
     </w:p>
     <w:p>
       <w:pPr>
@@ -2386,7 +2283,6 @@
               </w:rPr>
               <w:t xml:space="preserve"> /</w:t>
             </w:r>
-            <w:proofErr w:type="spellStart"/>
             <w:r>
               <w:rPr>
                 <w:rFonts w:ascii="Arial" w:hAnsi="Arial" w:cs="Arial"/>
@@ -2395,7 +2291,6 @@
               </w:rPr>
               <w:t>chat</w:t>
             </w:r>
-            <w:proofErr w:type="spellEnd"/>
             <w:r>
               <w:rPr>
                 <w:rFonts w:ascii="Arial" w:hAnsi="Arial" w:cs="Arial"/>
@@ -2428,7 +2323,6 @@
                 <w:lang w:val="ca-ES"/>
               </w:rPr>
             </w:pPr>
-            <w:proofErr w:type="spellStart"/>
             <w:r>
               <w:rPr>
                 <w:rFonts w:ascii="Arial" w:hAnsi="Arial" w:cs="Arial"/>
@@ -2441,7 +2335,6 @@
               </w:rPr>
               <w:t>Uri</w:t>
             </w:r>
-            <w:proofErr w:type="spellEnd"/>
           </w:p>
         </w:tc>
         <w:tc>
@@ -2628,25 +2521,14 @@
                 <w:lang w:val="ca-ES"/>
               </w:rPr>
             </w:pPr>
-            <w:proofErr w:type="spellStart"/>
-            <w:r>
-              <w:rPr>
-                <w:rFonts w:ascii="Arial" w:hAnsi="Arial" w:cs="Arial"/>
-                <w:bCs/>
-                <w:sz w:val="20"/>
-                <w:lang w:val="ca-ES"/>
-              </w:rPr>
-              <w:t>request</w:t>
-            </w:r>
-            <w:proofErr w:type="spellEnd"/>
-            <w:r>
-              <w:rPr>
-                <w:rFonts w:ascii="Arial" w:hAnsi="Arial" w:cs="Arial"/>
-                <w:bCs/>
-                <w:sz w:val="20"/>
-                <w:lang w:val="ca-ES"/>
-              </w:rPr>
-              <w:t xml:space="preserve"> =&gt; missatge de xat</w:t>
+            <w:r>
+              <w:rPr>
+                <w:rFonts w:ascii="Arial" w:hAnsi="Arial" w:cs="Arial"/>
+                <w:bCs/>
+                <w:sz w:val="20"/>
+                <w:lang w:val="ca-ES"/>
+              </w:rPr>
+              <w:t>request =&gt; missatge de xat</w:t>
             </w:r>
           </w:p>
         </w:tc>
@@ -2666,14 +2548,14 @@
           <w:lang w:val="ca-ES"/>
         </w:rPr>
       </w:pPr>
-      <w:bookmarkStart w:id="12" w:name="_Toc260477320"/>
+      <w:bookmarkStart w:id="11" w:name="_Toc260477320"/>
       <w:r>
         <w:rPr>
           <w:lang w:val="ca-ES"/>
         </w:rPr>
         <w:t>Acceptar connexió</w:t>
       </w:r>
-      <w:bookmarkEnd w:id="12"/>
+      <w:bookmarkEnd w:id="11"/>
     </w:p>
     <w:p>
       <w:pPr>
@@ -2768,7 +2650,6 @@
               </w:rPr>
               <w:t xml:space="preserve"> /</w:t>
             </w:r>
-            <w:proofErr w:type="spellStart"/>
             <w:r>
               <w:rPr>
                 <w:rFonts w:ascii="Arial" w:hAnsi="Arial" w:cs="Arial"/>
@@ -2777,7 +2658,6 @@
               </w:rPr>
               <w:t>meeting</w:t>
             </w:r>
-            <w:proofErr w:type="spellEnd"/>
             <w:r>
               <w:rPr>
                 <w:rFonts w:ascii="Arial" w:hAnsi="Arial" w:cs="Arial"/>
@@ -2810,7 +2690,6 @@
                 <w:lang w:val="ca-ES"/>
               </w:rPr>
             </w:pPr>
-            <w:proofErr w:type="spellStart"/>
             <w:r>
               <w:rPr>
                 <w:rFonts w:ascii="Arial" w:hAnsi="Arial" w:cs="Arial"/>
@@ -2823,7 +2702,6 @@
               </w:rPr>
               <w:t>Uri</w:t>
             </w:r>
-            <w:proofErr w:type="spellEnd"/>
           </w:p>
         </w:tc>
         <w:tc>
@@ -3037,14 +2915,14 @@
           <w:lang w:val="ca-ES"/>
         </w:rPr>
       </w:pPr>
-      <w:bookmarkStart w:id="13" w:name="_Toc260477321"/>
+      <w:bookmarkStart w:id="12" w:name="_Toc260477321"/>
       <w:r>
         <w:rPr>
           <w:lang w:val="ca-ES"/>
         </w:rPr>
         <w:t>Començar gravació</w:t>
       </w:r>
-      <w:bookmarkEnd w:id="13"/>
+      <w:bookmarkEnd w:id="12"/>
     </w:p>
     <w:p>
       <w:pPr>
@@ -3139,7 +3017,6 @@
               </w:rPr>
               <w:t xml:space="preserve"> /</w:t>
             </w:r>
-            <w:proofErr w:type="spellStart"/>
             <w:r>
               <w:rPr>
                 <w:rFonts w:ascii="Arial" w:hAnsi="Arial" w:cs="Arial"/>
@@ -3148,7 +3025,6 @@
               </w:rPr>
               <w:t>meeting</w:t>
             </w:r>
-            <w:proofErr w:type="spellEnd"/>
             <w:r>
               <w:rPr>
                 <w:rFonts w:ascii="Arial" w:hAnsi="Arial" w:cs="Arial"/>
@@ -3181,7 +3057,6 @@
                 <w:lang w:val="ca-ES"/>
               </w:rPr>
             </w:pPr>
-            <w:proofErr w:type="spellStart"/>
             <w:r>
               <w:rPr>
                 <w:rFonts w:ascii="Arial" w:hAnsi="Arial" w:cs="Arial"/>
@@ -3194,7 +3069,6 @@
               </w:rPr>
               <w:t>Uri</w:t>
             </w:r>
-            <w:proofErr w:type="spellEnd"/>
           </w:p>
         </w:tc>
         <w:tc>
@@ -3381,25 +3255,14 @@
                 <w:lang w:val="ca-ES"/>
               </w:rPr>
             </w:pPr>
-            <w:proofErr w:type="spellStart"/>
-            <w:r>
-              <w:rPr>
-                <w:rFonts w:ascii="Arial" w:hAnsi="Arial" w:cs="Arial"/>
-                <w:bCs/>
-                <w:sz w:val="20"/>
-                <w:lang w:val="ca-ES"/>
-              </w:rPr>
-              <w:t>request</w:t>
-            </w:r>
-            <w:proofErr w:type="spellEnd"/>
-            <w:r>
-              <w:rPr>
-                <w:rFonts w:ascii="Arial" w:hAnsi="Arial" w:cs="Arial"/>
-                <w:bCs/>
-                <w:sz w:val="20"/>
-                <w:lang w:val="ca-ES"/>
-              </w:rPr>
-              <w:t xml:space="preserve"> =&gt; clau de l’usuari que inicia la gravació</w:t>
+            <w:r>
+              <w:rPr>
+                <w:rFonts w:ascii="Arial" w:hAnsi="Arial" w:cs="Arial"/>
+                <w:bCs/>
+                <w:sz w:val="20"/>
+                <w:lang w:val="ca-ES"/>
+              </w:rPr>
+              <w:t>request =&gt; clau de l’usuari que inicia la gravació</w:t>
             </w:r>
           </w:p>
         </w:tc>
@@ -3419,14 +3282,14 @@
           <w:lang w:val="ca-ES"/>
         </w:rPr>
       </w:pPr>
-      <w:bookmarkStart w:id="14" w:name="_Toc260477322"/>
+      <w:bookmarkStart w:id="13" w:name="_Toc260477322"/>
       <w:r>
         <w:rPr>
           <w:lang w:val="ca-ES"/>
         </w:rPr>
         <w:t>Acabar gravació</w:t>
       </w:r>
-      <w:bookmarkEnd w:id="14"/>
+      <w:bookmarkEnd w:id="13"/>
     </w:p>
     <w:p>
       <w:pPr>
@@ -3521,7 +3384,6 @@
               </w:rPr>
               <w:t xml:space="preserve"> /</w:t>
             </w:r>
-            <w:proofErr w:type="spellStart"/>
             <w:r>
               <w:rPr>
                 <w:rFonts w:ascii="Arial" w:hAnsi="Arial" w:cs="Arial"/>
@@ -3530,7 +3392,6 @@
               </w:rPr>
               <w:t>meeting</w:t>
             </w:r>
-            <w:proofErr w:type="spellEnd"/>
             <w:r>
               <w:rPr>
                 <w:rFonts w:ascii="Arial" w:hAnsi="Arial" w:cs="Arial"/>
@@ -3563,7 +3424,6 @@
                 <w:lang w:val="ca-ES"/>
               </w:rPr>
             </w:pPr>
-            <w:proofErr w:type="spellStart"/>
             <w:r>
               <w:rPr>
                 <w:rFonts w:ascii="Arial" w:hAnsi="Arial" w:cs="Arial"/>
@@ -3576,7 +3436,6 @@
               </w:rPr>
               <w:t>Uri</w:t>
             </w:r>
-            <w:proofErr w:type="spellEnd"/>
           </w:p>
         </w:tc>
         <w:tc>
@@ -3781,25 +3640,14 @@
                 <w:lang w:val="ca-ES"/>
               </w:rPr>
             </w:pPr>
-            <w:proofErr w:type="spellStart"/>
-            <w:r>
-              <w:rPr>
-                <w:rFonts w:ascii="Arial" w:hAnsi="Arial" w:cs="Arial"/>
-                <w:bCs/>
-                <w:sz w:val="20"/>
-                <w:lang w:val="ca-ES"/>
-              </w:rPr>
-              <w:t>request</w:t>
-            </w:r>
-            <w:proofErr w:type="spellEnd"/>
-            <w:r>
-              <w:rPr>
-                <w:rFonts w:ascii="Arial" w:hAnsi="Arial" w:cs="Arial"/>
-                <w:bCs/>
-                <w:sz w:val="20"/>
-                <w:lang w:val="ca-ES"/>
-              </w:rPr>
-              <w:t xml:space="preserve"> =&gt; clau de l’usuari que finalitza la gravació</w:t>
+            <w:r>
+              <w:rPr>
+                <w:rFonts w:ascii="Arial" w:hAnsi="Arial" w:cs="Arial"/>
+                <w:bCs/>
+                <w:sz w:val="20"/>
+                <w:lang w:val="ca-ES"/>
+              </w:rPr>
+              <w:t>request =&gt; clau de l’usuari que finalitza la gravació</w:t>
             </w:r>
           </w:p>
         </w:tc>
@@ -3819,14 +3667,14 @@
           <w:lang w:val="ca-ES"/>
         </w:rPr>
       </w:pPr>
-      <w:bookmarkStart w:id="15" w:name="_Toc260477323"/>
+      <w:bookmarkStart w:id="14" w:name="_Toc260477323"/>
       <w:r>
         <w:rPr>
           <w:lang w:val="ca-ES"/>
         </w:rPr>
         <w:t>Salvar dades de la sessió</w:t>
       </w:r>
-      <w:bookmarkEnd w:id="15"/>
+      <w:bookmarkEnd w:id="14"/>
     </w:p>
     <w:p>
       <w:pPr>
@@ -3921,7 +3769,6 @@
               </w:rPr>
               <w:t xml:space="preserve"> /</w:t>
             </w:r>
-            <w:proofErr w:type="spellStart"/>
             <w:r>
               <w:rPr>
                 <w:rFonts w:ascii="Arial" w:hAnsi="Arial" w:cs="Arial"/>
@@ -3930,7 +3777,6 @@
               </w:rPr>
               <w:t>meetingsession</w:t>
             </w:r>
-            <w:proofErr w:type="spellEnd"/>
             <w:r>
               <w:rPr>
                 <w:rFonts w:ascii="Arial" w:hAnsi="Arial" w:cs="Arial"/>
@@ -3963,7 +3809,6 @@
                 <w:lang w:val="ca-ES"/>
               </w:rPr>
             </w:pPr>
-            <w:proofErr w:type="spellStart"/>
             <w:r>
               <w:rPr>
                 <w:rFonts w:ascii="Arial" w:hAnsi="Arial" w:cs="Arial"/>
@@ -3976,7 +3821,6 @@
               </w:rPr>
               <w:t>Uri</w:t>
             </w:r>
-            <w:proofErr w:type="spellEnd"/>
           </w:p>
         </w:tc>
         <w:tc>
@@ -4163,55 +4007,33 @@
                 <w:lang w:val="ca-ES"/>
               </w:rPr>
             </w:pPr>
-            <w:proofErr w:type="spellStart"/>
-            <w:r>
-              <w:rPr>
-                <w:rFonts w:ascii="Arial" w:hAnsi="Arial" w:cs="Arial"/>
-                <w:bCs/>
-                <w:sz w:val="20"/>
-                <w:lang w:val="ca-ES"/>
-              </w:rPr>
-              <w:t>request</w:t>
-            </w:r>
-            <w:proofErr w:type="spellEnd"/>
-            <w:r>
-              <w:rPr>
-                <w:rFonts w:ascii="Arial" w:hAnsi="Arial" w:cs="Arial"/>
-                <w:bCs/>
-                <w:sz w:val="20"/>
-                <w:lang w:val="ca-ES"/>
-              </w:rPr>
-              <w:t xml:space="preserve"> =&gt; tòpic</w:t>
-            </w:r>
-          </w:p>
-          <w:p>
-            <w:pPr>
-              <w:rPr>
-                <w:rFonts w:ascii="Arial" w:hAnsi="Arial" w:cs="Arial"/>
-                <w:bCs/>
-                <w:sz w:val="20"/>
-                <w:lang w:val="ca-ES"/>
-              </w:rPr>
-            </w:pPr>
-            <w:proofErr w:type="spellStart"/>
-            <w:r>
-              <w:rPr>
-                <w:rFonts w:ascii="Arial" w:hAnsi="Arial" w:cs="Arial"/>
-                <w:bCs/>
-                <w:sz w:val="20"/>
-                <w:lang w:val="ca-ES"/>
-              </w:rPr>
-              <w:t>extraParam</w:t>
-            </w:r>
-            <w:proofErr w:type="spellEnd"/>
-            <w:r>
-              <w:rPr>
-                <w:rFonts w:ascii="Arial" w:hAnsi="Arial" w:cs="Arial"/>
-                <w:bCs/>
-                <w:sz w:val="20"/>
-                <w:lang w:val="ca-ES"/>
-              </w:rPr>
-              <w:t xml:space="preserve"> =&gt; descripció</w:t>
+            <w:r>
+              <w:rPr>
+                <w:rFonts w:ascii="Arial" w:hAnsi="Arial" w:cs="Arial"/>
+                <w:bCs/>
+                <w:sz w:val="20"/>
+                <w:lang w:val="ca-ES"/>
+              </w:rPr>
+              <w:t>request =&gt; tòpic</w:t>
+            </w:r>
+          </w:p>
+          <w:p>
+            <w:pPr>
+              <w:rPr>
+                <w:rFonts w:ascii="Arial" w:hAnsi="Arial" w:cs="Arial"/>
+                <w:bCs/>
+                <w:sz w:val="20"/>
+                <w:lang w:val="ca-ES"/>
+              </w:rPr>
+            </w:pPr>
+            <w:r>
+              <w:rPr>
+                <w:rFonts w:ascii="Arial" w:hAnsi="Arial" w:cs="Arial"/>
+                <w:bCs/>
+                <w:sz w:val="20"/>
+                <w:lang w:val="ca-ES"/>
+              </w:rPr>
+              <w:t>extraParam =&gt; descripció</w:t>
             </w:r>
           </w:p>
         </w:tc>
@@ -4231,14 +4053,14 @@
           <w:lang w:val="ca-ES"/>
         </w:rPr>
       </w:pPr>
-      <w:bookmarkStart w:id="16" w:name="_Toc260477324"/>
+      <w:bookmarkStart w:id="15" w:name="_Toc260477324"/>
       <w:r>
         <w:rPr>
           <w:lang w:val="ca-ES"/>
         </w:rPr>
         <w:t>Bloquejar sessió</w:t>
       </w:r>
-      <w:bookmarkEnd w:id="16"/>
+      <w:bookmarkEnd w:id="15"/>
     </w:p>
     <w:p>
       <w:pPr>
@@ -4333,7 +4155,6 @@
               </w:rPr>
               <w:t xml:space="preserve"> /</w:t>
             </w:r>
-            <w:proofErr w:type="spellStart"/>
             <w:r>
               <w:rPr>
                 <w:rFonts w:ascii="Arial" w:hAnsi="Arial" w:cs="Arial"/>
@@ -4342,7 +4163,6 @@
               </w:rPr>
               <w:t>meetingsession</w:t>
             </w:r>
-            <w:proofErr w:type="spellEnd"/>
             <w:r>
               <w:rPr>
                 <w:rFonts w:ascii="Arial" w:hAnsi="Arial" w:cs="Arial"/>
@@ -4375,7 +4195,6 @@
                 <w:lang w:val="ca-ES"/>
               </w:rPr>
             </w:pPr>
-            <w:proofErr w:type="spellStart"/>
             <w:r>
               <w:rPr>
                 <w:rFonts w:ascii="Arial" w:hAnsi="Arial" w:cs="Arial"/>
@@ -4388,7 +4207,6 @@
               </w:rPr>
               <w:t>Uri</w:t>
             </w:r>
-            <w:proofErr w:type="spellEnd"/>
           </w:p>
         </w:tc>
         <w:tc>
@@ -4575,25 +4393,14 @@
                 <w:lang w:val="ca-ES"/>
               </w:rPr>
             </w:pPr>
-            <w:proofErr w:type="spellStart"/>
-            <w:r>
-              <w:rPr>
-                <w:rFonts w:ascii="Arial" w:hAnsi="Arial" w:cs="Arial"/>
-                <w:bCs/>
-                <w:sz w:val="20"/>
-                <w:lang w:val="ca-ES"/>
-              </w:rPr>
-              <w:t>request</w:t>
-            </w:r>
-            <w:proofErr w:type="spellEnd"/>
-            <w:r>
-              <w:rPr>
-                <w:rFonts w:ascii="Arial" w:hAnsi="Arial" w:cs="Arial"/>
-                <w:bCs/>
-                <w:sz w:val="20"/>
-                <w:lang w:val="ca-ES"/>
-              </w:rPr>
-              <w:t xml:space="preserve"> =&gt; clau de l’usuari que </w:t>
+            <w:r>
+              <w:rPr>
+                <w:rFonts w:ascii="Arial" w:hAnsi="Arial" w:cs="Arial"/>
+                <w:bCs/>
+                <w:sz w:val="20"/>
+                <w:lang w:val="ca-ES"/>
+              </w:rPr>
+              <w:t xml:space="preserve">request =&gt; clau de l’usuari que </w:t>
             </w:r>
             <w:r>
               <w:rPr>
@@ -4631,20 +4438,14 @@
           <w:lang w:val="ca-ES"/>
         </w:rPr>
       </w:pPr>
-      <w:bookmarkStart w:id="17" w:name="_Toc260477325"/>
-      <w:r>
-        <w:rPr>
-          <w:lang w:val="ca-ES"/>
-        </w:rPr>
-        <w:t>Tancar</w:t>
-      </w:r>
-      <w:r>
-        <w:rPr>
-          <w:lang w:val="ca-ES"/>
-        </w:rPr>
-        <w:t xml:space="preserve"> sessió</w:t>
-      </w:r>
-      <w:bookmarkEnd w:id="17"/>
+      <w:bookmarkStart w:id="16" w:name="_Toc260477325"/>
+      <w:r>
+        <w:rPr>
+          <w:lang w:val="ca-ES"/>
+        </w:rPr>
+        <w:t>Tancar sessió</w:t>
+      </w:r>
+      <w:bookmarkEnd w:id="16"/>
     </w:p>
     <w:p>
       <w:pPr>
@@ -4739,7 +4540,6 @@
               </w:rPr>
               <w:t xml:space="preserve"> /</w:t>
             </w:r>
-            <w:proofErr w:type="spellStart"/>
             <w:r>
               <w:rPr>
                 <w:rFonts w:ascii="Arial" w:hAnsi="Arial" w:cs="Arial"/>
@@ -4748,7 +4548,6 @@
               </w:rPr>
               <w:t>meetingsession</w:t>
             </w:r>
-            <w:proofErr w:type="spellEnd"/>
             <w:r>
               <w:rPr>
                 <w:rFonts w:ascii="Arial" w:hAnsi="Arial" w:cs="Arial"/>
@@ -4781,7 +4580,6 @@
                 <w:lang w:val="ca-ES"/>
               </w:rPr>
             </w:pPr>
-            <w:proofErr w:type="spellStart"/>
             <w:r>
               <w:rPr>
                 <w:rFonts w:ascii="Arial" w:hAnsi="Arial" w:cs="Arial"/>
@@ -4794,7 +4592,6 @@
               </w:rPr>
               <w:t>Uri</w:t>
             </w:r>
-            <w:proofErr w:type="spellEnd"/>
           </w:p>
         </w:tc>
         <w:tc>
@@ -4918,52 +4715,7 @@
                 <w:sz w:val="20"/>
                 <w:lang w:val="ca-ES"/>
               </w:rPr>
-              <w:t xml:space="preserve">Es </w:t>
-            </w:r>
-            <w:r>
-              <w:rPr>
-                <w:rFonts w:ascii="Arial" w:hAnsi="Arial" w:cs="Arial"/>
-                <w:bCs/>
-                <w:sz w:val="20"/>
-                <w:lang w:val="ca-ES"/>
-              </w:rPr>
-              <w:t>tanca</w:t>
-            </w:r>
-            <w:r>
-              <w:rPr>
-                <w:rFonts w:ascii="Arial" w:hAnsi="Arial" w:cs="Arial"/>
-                <w:bCs/>
-                <w:sz w:val="20"/>
-                <w:lang w:val="ca-ES"/>
-              </w:rPr>
-              <w:t xml:space="preserve"> </w:t>
-            </w:r>
-            <w:r>
-              <w:rPr>
-                <w:rFonts w:ascii="Arial" w:hAnsi="Arial" w:cs="Arial"/>
-                <w:bCs/>
-                <w:sz w:val="20"/>
-                <w:lang w:val="ca-ES"/>
-              </w:rPr>
-              <w:t>la sessi</w:t>
-            </w:r>
-            <w:r>
-              <w:rPr>
-                <w:rFonts w:ascii="Arial" w:hAnsi="Arial" w:cs="Arial"/>
-                <w:bCs/>
-                <w:sz w:val="20"/>
-                <w:lang w:val="ca-ES"/>
-              </w:rPr>
-              <w:t xml:space="preserve">ó </w:t>
-            </w:r>
-            <w:r>
-              <w:rPr>
-                <w:rFonts w:ascii="Arial" w:hAnsi="Arial" w:cs="Arial"/>
-                <w:bCs/>
-                <w:sz w:val="20"/>
-                <w:lang w:val="ca-ES"/>
-              </w:rPr>
-              <w:t>i els usuaris es desconnecten</w:t>
+              <w:t>Es tanca la sessió i els usuaris es desconnecten</w:t>
             </w:r>
           </w:p>
         </w:tc>
@@ -5026,43 +4778,14 @@
                 <w:lang w:val="ca-ES"/>
               </w:rPr>
             </w:pPr>
-            <w:proofErr w:type="spellStart"/>
-            <w:r>
-              <w:rPr>
-                <w:rFonts w:ascii="Arial" w:hAnsi="Arial" w:cs="Arial"/>
-                <w:bCs/>
-                <w:sz w:val="20"/>
-                <w:lang w:val="ca-ES"/>
-              </w:rPr>
-              <w:t>request</w:t>
-            </w:r>
-            <w:proofErr w:type="spellEnd"/>
-            <w:r>
-              <w:rPr>
-                <w:rFonts w:ascii="Arial" w:hAnsi="Arial" w:cs="Arial"/>
-                <w:bCs/>
-                <w:sz w:val="20"/>
-                <w:lang w:val="ca-ES"/>
-              </w:rPr>
-              <w:t xml:space="preserve"> =&gt; clau de l’usuari que </w:t>
-            </w:r>
-            <w:r>
-              <w:rPr>
-                <w:rFonts w:ascii="Arial" w:hAnsi="Arial" w:cs="Arial"/>
-                <w:bCs/>
-                <w:sz w:val="20"/>
-                <w:lang w:val="ca-ES"/>
-              </w:rPr>
-              <w:t>tanca</w:t>
-            </w:r>
-            <w:r>
-              <w:rPr>
-                <w:rFonts w:ascii="Arial" w:hAnsi="Arial" w:cs="Arial"/>
-                <w:bCs/>
-                <w:sz w:val="20"/>
-                <w:lang w:val="ca-ES"/>
-              </w:rPr>
-              <w:t xml:space="preserve"> la gravació</w:t>
+            <w:r>
+              <w:rPr>
+                <w:rFonts w:ascii="Arial" w:hAnsi="Arial" w:cs="Arial"/>
+                <w:bCs/>
+                <w:sz w:val="20"/>
+                <w:lang w:val="ca-ES"/>
+              </w:rPr>
+              <w:t>request =&gt; clau de l’usuari que tanca la gravació</w:t>
             </w:r>
           </w:p>
         </w:tc>
@@ -5082,14 +4805,14 @@
           <w:lang w:val="ca-ES"/>
         </w:rPr>
       </w:pPr>
-      <w:bookmarkStart w:id="18" w:name="_Toc260477326"/>
+      <w:bookmarkStart w:id="17" w:name="_Toc260477326"/>
       <w:r>
         <w:rPr>
           <w:lang w:val="ca-ES"/>
         </w:rPr>
         <w:t>Afegir usuari</w:t>
       </w:r>
-      <w:bookmarkEnd w:id="18"/>
+      <w:bookmarkEnd w:id="17"/>
     </w:p>
     <w:p>
       <w:pPr>
@@ -5184,7 +4907,6 @@
               </w:rPr>
               <w:t xml:space="preserve"> /</w:t>
             </w:r>
-            <w:proofErr w:type="spellStart"/>
             <w:r>
               <w:rPr>
                 <w:rFonts w:ascii="Arial" w:hAnsi="Arial" w:cs="Arial"/>
@@ -5193,7 +4915,6 @@
               </w:rPr>
               <w:t>usermeeting</w:t>
             </w:r>
-            <w:proofErr w:type="spellEnd"/>
             <w:r>
               <w:rPr>
                 <w:rFonts w:ascii="Arial" w:hAnsi="Arial" w:cs="Arial"/>
@@ -5226,7 +4947,6 @@
                 <w:lang w:val="ca-ES"/>
               </w:rPr>
             </w:pPr>
-            <w:proofErr w:type="spellStart"/>
             <w:r>
               <w:rPr>
                 <w:rFonts w:ascii="Arial" w:hAnsi="Arial" w:cs="Arial"/>
@@ -5239,7 +4959,6 @@
               </w:rPr>
               <w:t>Uri</w:t>
             </w:r>
-            <w:proofErr w:type="spellEnd"/>
           </w:p>
         </w:tc>
         <w:tc>
@@ -5293,16 +5012,7 @@
                 <w:sz w:val="20"/>
                 <w:lang w:val="ca-ES"/>
               </w:rPr>
-              <w:t>usermeeting</w:t>
-            </w:r>
-            <w:r>
-              <w:rPr>
-                <w:rFonts w:ascii="Arial" w:hAnsi="Arial" w:cs="Arial"/>
-                <w:bCs/>
-                <w:sz w:val="20"/>
-                <w:lang w:val="ca-ES"/>
-              </w:rPr>
-              <w:t>.json</w:t>
+              <w:t>usermeeting.json</w:t>
             </w:r>
           </w:p>
         </w:tc>
@@ -5372,19 +5082,8 @@
                 <w:sz w:val="20"/>
                 <w:lang w:val="ca-ES"/>
               </w:rPr>
-              <w:t xml:space="preserve">S’afegeix un usuari del </w:t>
-            </w:r>
-            <w:proofErr w:type="spellStart"/>
-            <w:r>
-              <w:rPr>
-                <w:rFonts w:ascii="Arial" w:hAnsi="Arial" w:cs="Arial"/>
-                <w:bCs/>
-                <w:sz w:val="20"/>
-                <w:lang w:val="ca-ES"/>
-              </w:rPr>
-              <w:t>meeting</w:t>
-            </w:r>
-            <w:proofErr w:type="spellEnd"/>
+              <w:t>S’afegeix un usuari del meeting</w:t>
+            </w:r>
           </w:p>
         </w:tc>
       </w:tr>
@@ -5446,34 +5145,14 @@
                 <w:lang w:val="ca-ES"/>
               </w:rPr>
             </w:pPr>
-            <w:proofErr w:type="spellStart"/>
-            <w:r>
-              <w:rPr>
-                <w:rFonts w:ascii="Arial" w:hAnsi="Arial" w:cs="Arial"/>
-                <w:bCs/>
-                <w:sz w:val="20"/>
-                <w:lang w:val="ca-ES"/>
-              </w:rPr>
-              <w:t>request</w:t>
-            </w:r>
-            <w:proofErr w:type="spellEnd"/>
-            <w:r>
-              <w:rPr>
-                <w:rFonts w:ascii="Arial" w:hAnsi="Arial" w:cs="Arial"/>
-                <w:bCs/>
-                <w:sz w:val="20"/>
-                <w:lang w:val="ca-ES"/>
-              </w:rPr>
-              <w:t xml:space="preserve"> =&gt; clau de l’usuari que </w:t>
-            </w:r>
-            <w:r>
-              <w:rPr>
-                <w:rFonts w:ascii="Arial" w:hAnsi="Arial" w:cs="Arial"/>
-                <w:bCs/>
-                <w:sz w:val="20"/>
-                <w:lang w:val="ca-ES"/>
-              </w:rPr>
-              <w:t>s’afegeix</w:t>
+            <w:r>
+              <w:rPr>
+                <w:rFonts w:ascii="Arial" w:hAnsi="Arial" w:cs="Arial"/>
+                <w:bCs/>
+                <w:sz w:val="20"/>
+                <w:lang w:val="ca-ES"/>
+              </w:rPr>
+              <w:t>request =&gt; clau de l’usuari que s’afegeix</w:t>
             </w:r>
           </w:p>
         </w:tc>
@@ -5493,20 +5172,14 @@
           <w:lang w:val="ca-ES"/>
         </w:rPr>
       </w:pPr>
-      <w:bookmarkStart w:id="19" w:name="_Toc260477327"/>
-      <w:r>
-        <w:rPr>
-          <w:lang w:val="ca-ES"/>
-        </w:rPr>
-        <w:t>Eliminar</w:t>
-      </w:r>
-      <w:r>
-        <w:rPr>
-          <w:lang w:val="ca-ES"/>
-        </w:rPr>
-        <w:t xml:space="preserve"> usuari</w:t>
-      </w:r>
-      <w:bookmarkEnd w:id="19"/>
+      <w:bookmarkStart w:id="18" w:name="_Toc260477327"/>
+      <w:r>
+        <w:rPr>
+          <w:lang w:val="ca-ES"/>
+        </w:rPr>
+        <w:t>Eliminar usuari</w:t>
+      </w:r>
+      <w:bookmarkEnd w:id="18"/>
     </w:p>
     <w:p>
       <w:pPr>
@@ -5601,7 +5274,6 @@
               </w:rPr>
               <w:t xml:space="preserve"> /</w:t>
             </w:r>
-            <w:proofErr w:type="spellStart"/>
             <w:r>
               <w:rPr>
                 <w:rFonts w:ascii="Arial" w:hAnsi="Arial" w:cs="Arial"/>
@@ -5610,7 +5282,6 @@
               </w:rPr>
               <w:t>usermeeting</w:t>
             </w:r>
-            <w:proofErr w:type="spellEnd"/>
             <w:r>
               <w:rPr>
                 <w:rFonts w:ascii="Arial" w:hAnsi="Arial" w:cs="Arial"/>
@@ -5643,7 +5314,6 @@
                 <w:lang w:val="ca-ES"/>
               </w:rPr>
             </w:pPr>
-            <w:proofErr w:type="spellStart"/>
             <w:r>
               <w:rPr>
                 <w:rFonts w:ascii="Arial" w:hAnsi="Arial" w:cs="Arial"/>
@@ -5656,7 +5326,6 @@
               </w:rPr>
               <w:t>Uri</w:t>
             </w:r>
-            <w:proofErr w:type="spellEnd"/>
           </w:p>
         </w:tc>
         <w:tc>
@@ -5780,37 +5449,8 @@
                 <w:sz w:val="20"/>
                 <w:lang w:val="ca-ES"/>
               </w:rPr>
-              <w:t xml:space="preserve">S’elimina </w:t>
-            </w:r>
-            <w:r>
-              <w:rPr>
-                <w:rFonts w:ascii="Arial" w:hAnsi="Arial" w:cs="Arial"/>
-                <w:bCs/>
-                <w:sz w:val="20"/>
-                <w:lang w:val="ca-ES"/>
-              </w:rPr>
-              <w:t>un usuari</w:t>
-            </w:r>
-            <w:r>
-              <w:rPr>
-                <w:rFonts w:ascii="Arial" w:hAnsi="Arial" w:cs="Arial"/>
-                <w:bCs/>
-                <w:sz w:val="20"/>
-                <w:lang w:val="ca-ES"/>
-              </w:rPr>
-              <w:t xml:space="preserve"> del </w:t>
-            </w:r>
-            <w:proofErr w:type="spellStart"/>
-            <w:r>
-              <w:rPr>
-                <w:rFonts w:ascii="Arial" w:hAnsi="Arial" w:cs="Arial"/>
-                <w:bCs/>
-                <w:sz w:val="20"/>
-                <w:lang w:val="ca-ES"/>
-              </w:rPr>
-              <w:t>meeting</w:t>
-            </w:r>
-            <w:proofErr w:type="spellEnd"/>
+              <w:t>S’elimina un usuari del meeting</w:t>
+            </w:r>
           </w:p>
         </w:tc>
       </w:tr>
@@ -5872,34 +5512,71 @@
                 <w:lang w:val="ca-ES"/>
               </w:rPr>
             </w:pPr>
-            <w:proofErr w:type="spellStart"/>
-            <w:r>
-              <w:rPr>
-                <w:rFonts w:ascii="Arial" w:hAnsi="Arial" w:cs="Arial"/>
-                <w:bCs/>
-                <w:sz w:val="20"/>
-                <w:lang w:val="ca-ES"/>
-              </w:rPr>
-              <w:t>request</w:t>
-            </w:r>
-            <w:proofErr w:type="spellEnd"/>
-            <w:r>
-              <w:rPr>
-                <w:rFonts w:ascii="Arial" w:hAnsi="Arial" w:cs="Arial"/>
-                <w:bCs/>
-                <w:sz w:val="20"/>
-                <w:lang w:val="ca-ES"/>
-              </w:rPr>
-              <w:t xml:space="preserve"> =&gt; clau de l’usuari que </w:t>
-            </w:r>
-            <w:r>
-              <w:rPr>
-                <w:rFonts w:ascii="Arial" w:hAnsi="Arial" w:cs="Arial"/>
-                <w:bCs/>
-                <w:sz w:val="20"/>
-                <w:lang w:val="ca-ES"/>
-              </w:rPr>
-              <w:t>s’elimina</w:t>
+            <w:r>
+              <w:rPr>
+                <w:rFonts w:ascii="Arial" w:hAnsi="Arial" w:cs="Arial"/>
+                <w:bCs/>
+                <w:sz w:val="20"/>
+                <w:lang w:val="ca-ES"/>
+              </w:rPr>
+              <w:t>request =&gt; clau de l’usuari que s’elimina</w:t>
+            </w:r>
+            <w:r>
+              <w:rPr>
+                <w:rFonts w:ascii="Arial" w:hAnsi="Arial" w:cs="Arial"/>
+                <w:bCs/>
+                <w:sz w:val="20"/>
+                <w:lang w:val="ca-ES"/>
+              </w:rPr>
+              <w:t xml:space="preserve"> </w:t>
+            </w:r>
+          </w:p>
+          <w:p>
+            <w:pPr>
+              <w:rPr>
+                <w:rFonts w:ascii="Arial" w:hAnsi="Arial" w:cs="Arial"/>
+                <w:bCs/>
+                <w:sz w:val="20"/>
+                <w:lang w:val="ca-ES"/>
+              </w:rPr>
+            </w:pPr>
+            <w:r>
+              <w:rPr>
+                <w:rFonts w:ascii="Arial" w:hAnsi="Arial" w:cs="Arial"/>
+                <w:bCs/>
+                <w:sz w:val="20"/>
+                <w:lang w:val="ca-ES"/>
+              </w:rPr>
+              <w:t xml:space="preserve">extraParam =&gt; </w:t>
+            </w:r>
+            <w:r>
+              <w:rPr>
+                <w:rFonts w:ascii="Arial" w:hAnsi="Arial" w:cs="Arial"/>
+                <w:bCs/>
+                <w:sz w:val="20"/>
+                <w:lang w:val="ca-ES"/>
+              </w:rPr>
+              <w:t xml:space="preserve">booleà. Si està a true </w:t>
+            </w:r>
+            <w:r>
+              <w:rPr>
+                <w:rFonts w:ascii="Arial" w:hAnsi="Arial" w:cs="Arial"/>
+                <w:bCs/>
+                <w:sz w:val="20"/>
+                <w:lang w:val="ca-ES"/>
+              </w:rPr>
+              <w:t xml:space="preserve">i el número d’usuaris a la vídeo és 0 </w:t>
+            </w:r>
+            <w:bookmarkStart w:id="19" w:name="_GoBack"/>
+            <w:bookmarkEnd w:id="19"/>
+            <w:r>
+              <w:rPr>
+                <w:rFonts w:ascii="Arial" w:hAnsi="Arial" w:cs="Arial"/>
+                <w:bCs/>
+                <w:sz w:val="20"/>
+                <w:lang w:val="ca-ES"/>
+              </w:rPr>
+              <w:t>es tanca la sessió</w:t>
             </w:r>
           </w:p>
         </w:tc>

</xml_diff>